<commit_message>
lots of documentation i feel behind on, added: gantt chart and survey
</commit_message>
<xml_diff>
--- a/Documentation/Meeting Minutes.docx
+++ b/Documentation/Meeting Minutes.docx
@@ -38,7 +38,7 @@
       <w:r>
         <w:rPr/>
         <w:drawing>
-          <wp:inline distT="0" distB="9525" distL="0" distR="0">
+          <wp:inline distT="0" distB="0" distL="0" distR="0">
             <wp:extent cx="5943600" cy="47625"/>
             <wp:effectExtent l="0" t="0" r="0" b="0"/>
             <wp:docPr id="1" name="Picture 2" descr=""/>
@@ -478,14 +478,92 @@
         </w:numPr>
         <w:spacing w:lineRule="auto" w:line="240" w:before="480" w:after="0"/>
         <w:outlineLvl w:val="0"/>
-        <w:rPr>
-          <w:rFonts w:ascii="Arial" w:hAnsi="Arial" w:eastAsia="Times New Roman" w:cs="Arial"/>
+        <w:rPr/>
+      </w:pPr>
+      <w:r>
+        <w:rPr>
+          <w:rFonts w:eastAsia="Times New Roman" w:cs="Arial" w:ascii="Arial" w:hAnsi="Arial"/>
           <w:color w:val="424242"/>
           <w:kern w:val="2"/>
           <w:sz w:val="28"/>
           <w:szCs w:val="28"/>
           <w:lang w:eastAsia="en-GB"/>
         </w:rPr>
+        <w:t>NEXT MEETING AGENDA / work to have done</w:t>
+      </w:r>
+    </w:p>
+    <w:p>
+      <w:pPr>
+        <w:pStyle w:val="Normal"/>
+        <w:rPr>
+          <w:rFonts w:ascii="Courier New" w:hAnsi="Courier New" w:eastAsia="Times New Roman" w:cs="Courier New"/>
+          <w:color w:val="424242"/>
+          <w:sz w:val="20"/>
+          <w:szCs w:val="20"/>
+          <w:lang w:eastAsia="en-GB"/>
+        </w:rPr>
+      </w:pPr>
+      <w:r>
+        <w:rPr>
+          <w:rFonts w:eastAsia="Times New Roman" w:cs="Courier New" w:ascii="Courier New" w:hAnsi="Courier New"/>
+          <w:color w:val="424242"/>
+          <w:sz w:val="20"/>
+          <w:szCs w:val="20"/>
+          <w:lang w:eastAsia="en-GB"/>
+        </w:rPr>
+      </w:r>
+    </w:p>
+    <w:p>
+      <w:pPr>
+        <w:pStyle w:val="ListParagraph"/>
+        <w:numPr>
+          <w:ilvl w:val="0"/>
+          <w:numId w:val="3"/>
+        </w:numPr>
+        <w:rPr/>
+      </w:pPr>
+      <w:r>
+        <w:rPr/>
+        <w:t>Go over plan with Daniel</w:t>
+      </w:r>
+    </w:p>
+    <w:p>
+      <w:pPr>
+        <w:pStyle w:val="ListParagraph"/>
+        <w:ind w:left="720" w:hanging="0"/>
+        <w:rPr/>
+      </w:pPr>
+      <w:r>
+        <w:rPr/>
+      </w:r>
+    </w:p>
+    <w:p>
+      <w:pPr>
+        <w:pStyle w:val="Normal"/>
+        <w:spacing w:lineRule="auto" w:line="240" w:before="120" w:after="0"/>
+        <w:rPr/>
+      </w:pPr>
+      <w:r>
+        <w:rPr>
+          <w:rFonts w:eastAsia="Times New Roman" w:cs="Courier New" w:ascii="Courier New" w:hAnsi="Courier New"/>
+          <w:b/>
+          <w:bCs/>
+          <w:color w:val="E31C60"/>
+          <w:lang w:eastAsia="en-GB"/>
+        </w:rPr>
+        <w:t>03 NOVEMBER 2020 / 2:00 PM till 2:30 PM </w:t>
+      </w:r>
+    </w:p>
+    <w:p>
+      <w:pPr>
+        <w:pStyle w:val="Normal"/>
+        <w:numPr>
+          <w:ilvl w:val="0"/>
+          <w:numId w:val="0"/>
+        </w:numPr>
+        <w:spacing w:lineRule="auto" w:line="240" w:before="480" w:after="0"/>
+        <w:outlineLvl w:val="0"/>
+        <w:rPr/>
       </w:pPr>
       <w:r>
         <w:rPr>
@@ -496,58 +574,58 @@
           <w:szCs w:val="28"/>
           <w:lang w:eastAsia="en-GB"/>
         </w:rPr>
-        <w:t>NEXT MEETING AGENDA</w:t>
-      </w:r>
-    </w:p>
-    <w:p>
-      <w:pPr>
-        <w:pStyle w:val="Normal"/>
-        <w:rPr>
-          <w:rFonts w:ascii="Courier New" w:hAnsi="Courier New" w:eastAsia="Times New Roman" w:cs="Courier New"/>
-          <w:color w:val="424242"/>
-          <w:sz w:val="20"/>
-          <w:szCs w:val="20"/>
-          <w:lang w:eastAsia="en-GB"/>
-        </w:rPr>
-      </w:pPr>
-      <w:r>
-        <w:rPr>
-          <w:rFonts w:eastAsia="Times New Roman" w:cs="Courier New" w:ascii="Courier New" w:hAnsi="Courier New"/>
-          <w:color w:val="424242"/>
-          <w:sz w:val="20"/>
-          <w:szCs w:val="20"/>
-          <w:lang w:eastAsia="en-GB"/>
-        </w:rPr>
-      </w:r>
-    </w:p>
-    <w:p>
-      <w:pPr>
-        <w:pStyle w:val="ListParagraph"/>
-        <w:numPr>
-          <w:ilvl w:val="0"/>
-          <w:numId w:val="3"/>
-        </w:numPr>
-        <w:rPr/>
-      </w:pPr>
-      <w:r>
-        <w:rPr/>
-        <w:t>Go over plan with Daniel</w:t>
-      </w:r>
-    </w:p>
-    <w:p>
-      <w:pPr>
-        <w:pStyle w:val="ListParagraph"/>
-        <w:ind w:hanging="0"/>
-        <w:rPr/>
-      </w:pPr>
-      <w:r>
-        <w:rPr/>
-      </w:r>
-    </w:p>
-    <w:p>
-      <w:pPr>
-        <w:pStyle w:val="Normal"/>
-        <w:spacing w:lineRule="auto" w:line="240" w:before="120" w:after="0"/>
+        <w:t>ATTENDEES</w:t>
+      </w:r>
+    </w:p>
+    <w:p>
+      <w:pPr>
+        <w:pStyle w:val="Normal"/>
+        <w:spacing w:lineRule="auto" w:line="240" w:before="200" w:after="0"/>
+        <w:rPr/>
+      </w:pPr>
+      <w:r>
+        <w:rPr>
+          <w:rFonts w:eastAsia="Times New Roman" w:cs="Courier New" w:ascii="Courier New" w:hAnsi="Courier New"/>
+          <w:color w:val="424242"/>
+          <w:sz w:val="20"/>
+          <w:szCs w:val="20"/>
+          <w:lang w:eastAsia="en-GB"/>
+        </w:rPr>
+        <w:t>Myself and Daniel</w:t>
+      </w:r>
+    </w:p>
+    <w:p>
+      <w:pPr>
+        <w:pStyle w:val="Normal"/>
+        <w:numPr>
+          <w:ilvl w:val="0"/>
+          <w:numId w:val="0"/>
+        </w:numPr>
+        <w:spacing w:lineRule="auto" w:line="240" w:before="480" w:after="0"/>
+        <w:outlineLvl w:val="0"/>
+        <w:rPr/>
+      </w:pPr>
+      <w:r>
+        <w:rPr>
+          <w:rFonts w:eastAsia="Times New Roman" w:cs="Arial" w:ascii="Arial" w:hAnsi="Arial"/>
+          <w:color w:val="424242"/>
+          <w:kern w:val="2"/>
+          <w:sz w:val="28"/>
+          <w:szCs w:val="28"/>
+          <w:lang w:eastAsia="en-GB"/>
+        </w:rPr>
+        <w:t>NOTES</w:t>
+      </w:r>
+    </w:p>
+    <w:p>
+      <w:pPr>
+        <w:pStyle w:val="Normal"/>
+        <w:numPr>
+          <w:ilvl w:val="0"/>
+          <w:numId w:val="0"/>
+        </w:numPr>
+        <w:spacing w:lineRule="auto" w:line="240" w:before="320" w:after="0"/>
+        <w:outlineLvl w:val="1"/>
         <w:rPr/>
       </w:pPr>
       <w:r>
@@ -558,18 +636,228 @@
           <w:color w:val="E31C60"/>
           <w:lang w:eastAsia="en-GB"/>
         </w:rPr>
-        <w:t>03</w:t>
-      </w:r>
+        <w:t>Talking Points</w:t>
+      </w:r>
+    </w:p>
+    <w:p>
+      <w:pPr>
+        <w:pStyle w:val="Normal"/>
+        <w:numPr>
+          <w:ilvl w:val="0"/>
+          <w:numId w:val="0"/>
+        </w:numPr>
+        <w:spacing w:lineRule="auto" w:line="240" w:before="320" w:after="0"/>
+        <w:outlineLvl w:val="1"/>
+        <w:rPr/>
+      </w:pPr>
       <w:r>
         <w:rPr>
           <w:rFonts w:eastAsia="Times New Roman" w:cs="Courier New" w:ascii="Courier New" w:hAnsi="Courier New"/>
           <w:b/>
           <w:bCs/>
           <w:color w:val="E31C60"/>
-          <w:lang w:eastAsia="en-GB"/>
-        </w:rPr>
-        <w:t xml:space="preserve"> </w:t>
-      </w:r>
+          <w:sz w:val="20"/>
+          <w:szCs w:val="20"/>
+          <w:lang w:eastAsia="en-GB"/>
+        </w:rPr>
+        <w:tab/>
+      </w:r>
+      <w:r>
+        <w:rPr>
+          <w:rFonts w:eastAsia="Times New Roman" w:cs="Courier New" w:ascii="Courier New" w:hAnsi="Courier New"/>
+          <w:color w:val="424242"/>
+          <w:sz w:val="20"/>
+          <w:szCs w:val="20"/>
+          <w:lang w:eastAsia="en-GB"/>
+        </w:rPr>
+        <w:t>1. Went over my initial idea</w:t>
+      </w:r>
+    </w:p>
+    <w:p>
+      <w:pPr>
+        <w:pStyle w:val="Normal"/>
+        <w:numPr>
+          <w:ilvl w:val="0"/>
+          <w:numId w:val="0"/>
+        </w:numPr>
+        <w:spacing w:lineRule="auto" w:line="240" w:before="200" w:after="0"/>
+        <w:ind w:left="720" w:hanging="0"/>
+        <w:textAlignment w:val="baseline"/>
+        <w:rPr/>
+      </w:pPr>
+      <w:r>
+        <w:rPr>
+          <w:rFonts w:eastAsia="Times New Roman" w:cs="Courier New" w:ascii="Courier New" w:hAnsi="Courier New"/>
+          <w:color w:val="424242"/>
+          <w:sz w:val="20"/>
+          <w:szCs w:val="20"/>
+          <w:lang w:eastAsia="en-GB"/>
+        </w:rPr>
+        <w:t>2. Went over some software that I could use</w:t>
+      </w:r>
+    </w:p>
+    <w:p>
+      <w:pPr>
+        <w:pStyle w:val="Normal"/>
+        <w:numPr>
+          <w:ilvl w:val="0"/>
+          <w:numId w:val="0"/>
+        </w:numPr>
+        <w:spacing w:lineRule="auto" w:line="240" w:before="200" w:after="0"/>
+        <w:ind w:left="720" w:hanging="0"/>
+        <w:textAlignment w:val="baseline"/>
+        <w:rPr/>
+      </w:pPr>
+      <w:r>
+        <w:rPr>
+          <w:rFonts w:eastAsia="Times New Roman" w:cs="Courier New" w:ascii="Courier New" w:hAnsi="Courier New"/>
+          <w:color w:val="424242"/>
+          <w:sz w:val="20"/>
+          <w:szCs w:val="20"/>
+          <w:lang w:eastAsia="en-GB"/>
+        </w:rPr>
+        <w:t>3. Just clarified some general worries I had about doing an honours project for the first time</w:t>
+      </w:r>
+    </w:p>
+    <w:p>
+      <w:pPr>
+        <w:pStyle w:val="Normal"/>
+        <w:numPr>
+          <w:ilvl w:val="0"/>
+          <w:numId w:val="0"/>
+        </w:numPr>
+        <w:spacing w:lineRule="auto" w:line="240" w:before="320" w:after="0"/>
+        <w:outlineLvl w:val="1"/>
+        <w:rPr/>
+      </w:pPr>
+      <w:r>
+        <w:rPr>
+          <w:rFonts w:eastAsia="Times New Roman" w:cs="Arial" w:ascii="Arial" w:hAnsi="Arial"/>
+          <w:color w:val="424242"/>
+          <w:kern w:val="2"/>
+          <w:sz w:val="28"/>
+          <w:szCs w:val="28"/>
+          <w:lang w:eastAsia="en-GB"/>
+        </w:rPr>
+        <w:t>TAKE AWAYS</w:t>
+      </w:r>
+    </w:p>
+    <w:p>
+      <w:pPr>
+        <w:pStyle w:val="Normal"/>
+        <w:numPr>
+          <w:ilvl w:val="0"/>
+          <w:numId w:val="0"/>
+        </w:numPr>
+        <w:spacing w:lineRule="auto" w:line="240" w:before="200" w:after="0"/>
+        <w:ind w:left="720" w:hanging="0"/>
+        <w:textAlignment w:val="baseline"/>
+        <w:rPr/>
+      </w:pPr>
+      <w:r>
+        <w:rPr>
+          <w:rFonts w:eastAsia="Times New Roman" w:cs="Courier New" w:ascii="Courier New" w:hAnsi="Courier New"/>
+          <w:color w:val="424242"/>
+          <w:sz w:val="20"/>
+          <w:szCs w:val="20"/>
+          <w:lang w:eastAsia="en-GB"/>
+        </w:rPr>
+        <w:t>1. Some software to help keep sources</w:t>
+      </w:r>
+    </w:p>
+    <w:p>
+      <w:pPr>
+        <w:pStyle w:val="Normal"/>
+        <w:numPr>
+          <w:ilvl w:val="0"/>
+          <w:numId w:val="0"/>
+        </w:numPr>
+        <w:spacing w:lineRule="auto" w:line="240" w:before="200" w:after="0"/>
+        <w:ind w:left="720" w:hanging="0"/>
+        <w:textAlignment w:val="baseline"/>
+        <w:rPr/>
+      </w:pPr>
+      <w:r>
+        <w:rPr>
+          <w:rFonts w:eastAsia="Times New Roman" w:cs="Courier New" w:ascii="Courier New" w:hAnsi="Courier New"/>
+          <w:color w:val="424242"/>
+          <w:sz w:val="20"/>
+          <w:szCs w:val="20"/>
+          <w:lang w:eastAsia="en-GB"/>
+        </w:rPr>
+        <w:t>2. Better understanding of how a honours project works</w:t>
+      </w:r>
+    </w:p>
+    <w:p>
+      <w:pPr>
+        <w:pStyle w:val="Normal"/>
+        <w:numPr>
+          <w:ilvl w:val="0"/>
+          <w:numId w:val="0"/>
+        </w:numPr>
+        <w:spacing w:lineRule="auto" w:line="240" w:before="480" w:after="0"/>
+        <w:outlineLvl w:val="0"/>
+        <w:rPr/>
+      </w:pPr>
+      <w:bookmarkStart w:id="0" w:name="__DdeLink__3347_3852841810"/>
+      <w:r>
+        <w:rPr>
+          <w:rFonts w:eastAsia="Times New Roman" w:cs="Arial" w:ascii="Arial" w:hAnsi="Arial"/>
+          <w:color w:val="424242"/>
+          <w:kern w:val="2"/>
+          <w:sz w:val="28"/>
+          <w:szCs w:val="28"/>
+          <w:lang w:eastAsia="en-GB"/>
+        </w:rPr>
+        <w:t>NEXT MEETING AGENDA / work to have done</w:t>
+      </w:r>
+      <w:bookmarkEnd w:id="0"/>
+    </w:p>
+    <w:p>
+      <w:pPr>
+        <w:pStyle w:val="ListParagraph"/>
+        <w:numPr>
+          <w:ilvl w:val="0"/>
+          <w:numId w:val="0"/>
+        </w:numPr>
+        <w:ind w:left="5040" w:hanging="0"/>
+        <w:rPr/>
+      </w:pPr>
+      <w:r>
+        <w:rPr/>
+      </w:r>
+    </w:p>
+    <w:p>
+      <w:pPr>
+        <w:pStyle w:val="ListParagraph"/>
+        <w:numPr>
+          <w:ilvl w:val="6"/>
+          <w:numId w:val="3"/>
+        </w:numPr>
+        <w:ind w:left="5040" w:hanging="0"/>
+        <w:rPr/>
+      </w:pPr>
+      <w:r>
+        <w:rPr/>
+        <w:t>Come up with my primary objectives</w:t>
+      </w:r>
+    </w:p>
+    <w:p>
+      <w:pPr>
+        <w:pStyle w:val="ListParagraph"/>
+        <w:ind w:left="720" w:hanging="0"/>
+        <w:rPr/>
+      </w:pPr>
+      <w:r>
+        <w:rPr/>
+      </w:r>
+    </w:p>
+    <w:p>
+      <w:pPr>
+        <w:pStyle w:val="Normal"/>
+        <w:spacing w:lineRule="auto" w:line="240" w:before="120" w:after="0"/>
+        <w:rPr/>
+      </w:pPr>
       <w:r>
         <w:rPr>
           <w:rFonts w:eastAsia="Times New Roman" w:cs="Courier New" w:ascii="Courier New" w:hAnsi="Courier New"/>
@@ -578,8 +866,83 @@
           <w:color w:val="E31C60"/>
           <w:lang w:eastAsia="en-GB"/>
         </w:rPr>
-        <w:t>NOVEMBER</w:t>
-      </w:r>
+        <w:t>10 NOVEMBER 2020 / 2:00 PM till 3:00 PM </w:t>
+      </w:r>
+    </w:p>
+    <w:p>
+      <w:pPr>
+        <w:pStyle w:val="Normal"/>
+        <w:numPr>
+          <w:ilvl w:val="0"/>
+          <w:numId w:val="0"/>
+        </w:numPr>
+        <w:spacing w:lineRule="auto" w:line="240" w:before="480" w:after="0"/>
+        <w:outlineLvl w:val="0"/>
+        <w:rPr/>
+      </w:pPr>
+      <w:r>
+        <w:rPr>
+          <w:rFonts w:eastAsia="Times New Roman" w:cs="Arial" w:ascii="Arial" w:hAnsi="Arial"/>
+          <w:color w:val="424242"/>
+          <w:kern w:val="2"/>
+          <w:sz w:val="28"/>
+          <w:szCs w:val="28"/>
+          <w:lang w:eastAsia="en-GB"/>
+        </w:rPr>
+        <w:t>ATTENDEES</w:t>
+      </w:r>
+    </w:p>
+    <w:p>
+      <w:pPr>
+        <w:pStyle w:val="Normal"/>
+        <w:spacing w:lineRule="auto" w:line="240" w:before="200" w:after="0"/>
+        <w:rPr/>
+      </w:pPr>
+      <w:r>
+        <w:rPr>
+          <w:rFonts w:eastAsia="Times New Roman" w:cs="Courier New" w:ascii="Courier New" w:hAnsi="Courier New"/>
+          <w:color w:val="424242"/>
+          <w:sz w:val="20"/>
+          <w:szCs w:val="20"/>
+          <w:lang w:eastAsia="en-GB"/>
+        </w:rPr>
+        <w:t>Myself and Daniel</w:t>
+      </w:r>
+    </w:p>
+    <w:p>
+      <w:pPr>
+        <w:pStyle w:val="Normal"/>
+        <w:numPr>
+          <w:ilvl w:val="0"/>
+          <w:numId w:val="0"/>
+        </w:numPr>
+        <w:spacing w:lineRule="auto" w:line="240" w:before="480" w:after="0"/>
+        <w:outlineLvl w:val="0"/>
+        <w:rPr/>
+      </w:pPr>
+      <w:r>
+        <w:rPr>
+          <w:rFonts w:eastAsia="Times New Roman" w:cs="Arial" w:ascii="Arial" w:hAnsi="Arial"/>
+          <w:color w:val="424242"/>
+          <w:kern w:val="2"/>
+          <w:sz w:val="28"/>
+          <w:szCs w:val="28"/>
+          <w:lang w:eastAsia="en-GB"/>
+        </w:rPr>
+        <w:t>NOTES</w:t>
+      </w:r>
+    </w:p>
+    <w:p>
+      <w:pPr>
+        <w:pStyle w:val="Normal"/>
+        <w:numPr>
+          <w:ilvl w:val="0"/>
+          <w:numId w:val="0"/>
+        </w:numPr>
+        <w:spacing w:lineRule="auto" w:line="240" w:before="320" w:after="0"/>
+        <w:outlineLvl w:val="1"/>
+        <w:rPr/>
+      </w:pPr>
       <w:r>
         <w:rPr>
           <w:rFonts w:eastAsia="Times New Roman" w:cs="Courier New" w:ascii="Courier New" w:hAnsi="Courier New"/>
@@ -588,58 +951,121 @@
           <w:color w:val="E31C60"/>
           <w:lang w:eastAsia="en-GB"/>
         </w:rPr>
-        <w:t xml:space="preserve"> 2020 / </w:t>
-      </w:r>
+        <w:t>Talking Points</w:t>
+      </w:r>
+    </w:p>
+    <w:p>
+      <w:pPr>
+        <w:pStyle w:val="Normal"/>
+        <w:numPr>
+          <w:ilvl w:val="0"/>
+          <w:numId w:val="0"/>
+        </w:numPr>
+        <w:spacing w:lineRule="auto" w:line="240" w:before="320" w:after="0"/>
+        <w:outlineLvl w:val="1"/>
+        <w:rPr/>
+      </w:pPr>
       <w:r>
         <w:rPr>
           <w:rFonts w:eastAsia="Times New Roman" w:cs="Courier New" w:ascii="Courier New" w:hAnsi="Courier New"/>
           <w:b/>
           <w:bCs/>
           <w:color w:val="E31C60"/>
-          <w:lang w:eastAsia="en-GB"/>
-        </w:rPr>
-        <w:t>2</w:t>
-      </w:r>
-      <w:r>
-        <w:rPr>
-          <w:rFonts w:eastAsia="Times New Roman" w:cs="Courier New" w:ascii="Courier New" w:hAnsi="Courier New"/>
-          <w:b/>
-          <w:bCs/>
-          <w:color w:val="E31C60"/>
-          <w:lang w:eastAsia="en-GB"/>
-        </w:rPr>
-        <w:t>:00 PM till 2:</w:t>
-      </w:r>
-      <w:r>
-        <w:rPr>
-          <w:rFonts w:eastAsia="Times New Roman" w:cs="Courier New" w:ascii="Courier New" w:hAnsi="Courier New"/>
-          <w:b/>
-          <w:bCs/>
-          <w:color w:val="E31C60"/>
-          <w:lang w:eastAsia="en-GB"/>
-        </w:rPr>
-        <w:t>3</w:t>
-      </w:r>
-      <w:r>
-        <w:rPr>
-          <w:rFonts w:eastAsia="Times New Roman" w:cs="Courier New" w:ascii="Courier New" w:hAnsi="Courier New"/>
-          <w:b/>
-          <w:bCs/>
-          <w:color w:val="E31C60"/>
-          <w:lang w:eastAsia="en-GB"/>
-        </w:rPr>
-        <w:t>0 PM </w:t>
-      </w:r>
-    </w:p>
-    <w:p>
-      <w:pPr>
-        <w:pStyle w:val="Normal"/>
-        <w:numPr>
-          <w:ilvl w:val="0"/>
-          <w:numId w:val="0"/>
-        </w:numPr>
-        <w:spacing w:lineRule="auto" w:line="240" w:before="480" w:after="0"/>
-        <w:outlineLvl w:val="0"/>
+          <w:sz w:val="20"/>
+          <w:szCs w:val="20"/>
+          <w:lang w:eastAsia="en-GB"/>
+        </w:rPr>
+        <w:tab/>
+      </w:r>
+      <w:r>
+        <w:rPr>
+          <w:rFonts w:eastAsia="Times New Roman" w:cs="Courier New" w:ascii="Courier New" w:hAnsi="Courier New"/>
+          <w:color w:val="424242"/>
+          <w:sz w:val="20"/>
+          <w:szCs w:val="20"/>
+          <w:lang w:eastAsia="en-GB"/>
+        </w:rPr>
+        <w:t>1. Existing Products</w:t>
+      </w:r>
+    </w:p>
+    <w:p>
+      <w:pPr>
+        <w:pStyle w:val="Normal"/>
+        <w:numPr>
+          <w:ilvl w:val="0"/>
+          <w:numId w:val="0"/>
+        </w:numPr>
+        <w:spacing w:lineRule="auto" w:line="240" w:before="200" w:after="0"/>
+        <w:ind w:left="720" w:hanging="0"/>
+        <w:textAlignment w:val="baseline"/>
+        <w:rPr/>
+      </w:pPr>
+      <w:r>
+        <w:rPr>
+          <w:rFonts w:eastAsia="Times New Roman" w:cs="Courier New" w:ascii="Courier New" w:hAnsi="Courier New"/>
+          <w:color w:val="424242"/>
+          <w:sz w:val="20"/>
+          <w:szCs w:val="20"/>
+          <w:lang w:eastAsia="en-GB"/>
+        </w:rPr>
+        <w:t>2. prediction algorithms</w:t>
+      </w:r>
+    </w:p>
+    <w:p>
+      <w:pPr>
+        <w:pStyle w:val="Normal"/>
+        <w:numPr>
+          <w:ilvl w:val="0"/>
+          <w:numId w:val="0"/>
+        </w:numPr>
+        <w:spacing w:lineRule="auto" w:line="240" w:before="200" w:after="0"/>
+        <w:ind w:left="720" w:hanging="0"/>
+        <w:textAlignment w:val="baseline"/>
+        <w:rPr/>
+      </w:pPr>
+      <w:r>
+        <w:rPr>
+          <w:rFonts w:eastAsia="Times New Roman" w:cs="Courier New" w:ascii="Courier New" w:hAnsi="Courier New"/>
+          <w:color w:val="424242"/>
+          <w:sz w:val="20"/>
+          <w:szCs w:val="20"/>
+          <w:lang w:eastAsia="en-GB"/>
+        </w:rPr>
+        <w:t>3. Google scholar</w:t>
+      </w:r>
+    </w:p>
+    <w:p>
+      <w:pPr>
+        <w:pStyle w:val="Normal"/>
+        <w:numPr>
+          <w:ilvl w:val="0"/>
+          <w:numId w:val="0"/>
+        </w:numPr>
+        <w:spacing w:lineRule="auto" w:line="240" w:before="200" w:after="0"/>
+        <w:ind w:left="720" w:hanging="0"/>
+        <w:textAlignment w:val="baseline"/>
+        <w:rPr/>
+      </w:pPr>
+      <w:r>
+        <w:rPr>
+          <w:rFonts w:eastAsia="Times New Roman" w:cs="Courier New" w:ascii="Courier New" w:hAnsi="Courier New"/>
+          <w:color w:val="424242"/>
+          <w:sz w:val="20"/>
+          <w:szCs w:val="20"/>
+          <w:lang w:eastAsia="en-GB"/>
+        </w:rPr>
+        <w:t>4. Moneyball</w:t>
+      </w:r>
+    </w:p>
+    <w:p>
+      <w:pPr>
+        <w:pStyle w:val="Normal"/>
+        <w:numPr>
+          <w:ilvl w:val="0"/>
+          <w:numId w:val="0"/>
+        </w:numPr>
+        <w:spacing w:lineRule="auto" w:line="240" w:before="320" w:after="0"/>
+        <w:outlineLvl w:val="1"/>
         <w:rPr/>
       </w:pPr>
       <w:r>
@@ -651,103 +1077,7 @@
           <w:szCs w:val="28"/>
           <w:lang w:eastAsia="en-GB"/>
         </w:rPr>
-        <w:t>ATTENDEES</w:t>
-      </w:r>
-    </w:p>
-    <w:p>
-      <w:pPr>
-        <w:pStyle w:val="Normal"/>
-        <w:spacing w:lineRule="auto" w:line="240" w:before="200" w:after="0"/>
-        <w:rPr/>
-      </w:pPr>
-      <w:r>
-        <w:rPr>
-          <w:rFonts w:eastAsia="Times New Roman" w:cs="Courier New" w:ascii="Courier New" w:hAnsi="Courier New"/>
-          <w:color w:val="424242"/>
-          <w:sz w:val="20"/>
-          <w:szCs w:val="20"/>
-          <w:lang w:eastAsia="en-GB"/>
-        </w:rPr>
-        <w:t>Myself and Daniel</w:t>
-      </w:r>
-    </w:p>
-    <w:p>
-      <w:pPr>
-        <w:pStyle w:val="Normal"/>
-        <w:numPr>
-          <w:ilvl w:val="0"/>
-          <w:numId w:val="0"/>
-        </w:numPr>
-        <w:spacing w:lineRule="auto" w:line="240" w:before="480" w:after="0"/>
-        <w:outlineLvl w:val="0"/>
-        <w:rPr/>
-      </w:pPr>
-      <w:r>
-        <w:rPr>
-          <w:rFonts w:eastAsia="Times New Roman" w:cs="Arial" w:ascii="Arial" w:hAnsi="Arial"/>
-          <w:color w:val="424242"/>
-          <w:kern w:val="2"/>
-          <w:sz w:val="28"/>
-          <w:szCs w:val="28"/>
-          <w:lang w:eastAsia="en-GB"/>
-        </w:rPr>
-        <w:t>NOTES</w:t>
-      </w:r>
-    </w:p>
-    <w:p>
-      <w:pPr>
-        <w:pStyle w:val="Normal"/>
-        <w:numPr>
-          <w:ilvl w:val="0"/>
-          <w:numId w:val="0"/>
-        </w:numPr>
-        <w:spacing w:lineRule="auto" w:line="240" w:before="320" w:after="0"/>
-        <w:outlineLvl w:val="1"/>
-        <w:rPr/>
-      </w:pPr>
-      <w:r>
-        <w:rPr>
-          <w:rFonts w:eastAsia="Times New Roman" w:cs="Courier New" w:ascii="Courier New" w:hAnsi="Courier New"/>
-          <w:b/>
-          <w:bCs/>
-          <w:color w:val="E31C60"/>
-          <w:lang w:eastAsia="en-GB"/>
-        </w:rPr>
-        <w:t>Talking Points</w:t>
-      </w:r>
-    </w:p>
-    <w:p>
-      <w:pPr>
-        <w:pStyle w:val="Normal"/>
-        <w:numPr>
-          <w:ilvl w:val="0"/>
-          <w:numId w:val="0"/>
-        </w:numPr>
-        <w:spacing w:lineRule="auto" w:line="240" w:before="320" w:after="0"/>
-        <w:outlineLvl w:val="1"/>
-        <w:rPr/>
-      </w:pPr>
-      <w:r>
-        <w:rPr>
-          <w:rFonts w:eastAsia="Times New Roman" w:cs="Courier New" w:ascii="Courier New" w:hAnsi="Courier New"/>
-          <w:b/>
-          <w:bCs/>
-          <w:color w:val="E31C60"/>
-          <w:sz w:val="20"/>
-          <w:szCs w:val="20"/>
-          <w:lang w:eastAsia="en-GB"/>
-        </w:rPr>
-        <w:tab/>
-      </w:r>
-      <w:r>
-        <w:rPr>
-          <w:rFonts w:eastAsia="Times New Roman" w:cs="Courier New" w:ascii="Courier New" w:hAnsi="Courier New"/>
-          <w:color w:val="424242"/>
-          <w:sz w:val="20"/>
-          <w:szCs w:val="20"/>
-          <w:lang w:eastAsia="en-GB"/>
-        </w:rPr>
-        <w:t>1. Went over my initial idea</w:t>
+        <w:t>TAKE AWAYS</w:t>
       </w:r>
     </w:p>
     <w:p>
@@ -770,559 +1100,7 @@
           <w:szCs w:val="20"/>
           <w:lang w:eastAsia="en-GB"/>
         </w:rPr>
-        <w:t>2. Went over some software that I could use</w:t>
-      </w:r>
-    </w:p>
-    <w:p>
-      <w:pPr>
-        <w:pStyle w:val="Normal"/>
-        <w:numPr>
-          <w:ilvl w:val="0"/>
-          <w:numId w:val="0"/>
-        </w:numPr>
-        <w:spacing w:lineRule="auto" w:line="240" w:before="200" w:after="0"/>
-        <w:ind w:left="720" w:hanging="0"/>
-        <w:textAlignment w:val="baseline"/>
-        <w:rPr/>
-      </w:pPr>
-      <w:r>
-        <w:rPr>
-          <w:rFonts w:eastAsia="Times New Roman" w:cs="Courier New" w:ascii="Courier New" w:hAnsi="Courier New"/>
-          <w:color w:val="424242"/>
-          <w:sz w:val="20"/>
-          <w:szCs w:val="20"/>
-          <w:lang w:eastAsia="en-GB"/>
-        </w:rPr>
-        <w:t>3. Just clarified some general worries I had about doing an honours project for the first time</w:t>
-      </w:r>
-    </w:p>
-    <w:p>
-      <w:pPr>
-        <w:pStyle w:val="Normal"/>
-        <w:numPr>
-          <w:ilvl w:val="0"/>
-          <w:numId w:val="0"/>
-        </w:numPr>
-        <w:spacing w:lineRule="auto" w:line="240" w:before="320" w:after="0"/>
-        <w:outlineLvl w:val="1"/>
-        <w:rPr/>
-      </w:pPr>
-      <w:r>
-        <w:rPr>
-          <w:rFonts w:eastAsia="Times New Roman" w:cs="Arial" w:ascii="Arial" w:hAnsi="Arial"/>
-          <w:color w:val="424242"/>
-          <w:kern w:val="2"/>
-          <w:sz w:val="28"/>
-          <w:szCs w:val="28"/>
-          <w:lang w:eastAsia="en-GB"/>
-        </w:rPr>
-        <w:t>TAKE AWAYS</w:t>
-      </w:r>
-    </w:p>
-    <w:p>
-      <w:pPr>
-        <w:pStyle w:val="Normal"/>
-        <w:numPr>
-          <w:ilvl w:val="0"/>
-          <w:numId w:val="0"/>
-        </w:numPr>
-        <w:spacing w:lineRule="auto" w:line="240" w:before="200" w:after="0"/>
-        <w:ind w:left="720" w:hanging="0"/>
-        <w:textAlignment w:val="baseline"/>
-        <w:rPr/>
-      </w:pPr>
-      <w:r>
-        <w:rPr>
-          <w:rFonts w:eastAsia="Times New Roman" w:cs="Courier New" w:ascii="Courier New" w:hAnsi="Courier New"/>
-          <w:color w:val="424242"/>
-          <w:sz w:val="20"/>
-          <w:szCs w:val="20"/>
-          <w:lang w:eastAsia="en-GB"/>
-        </w:rPr>
-        <w:t>1. Some software to help keep sources</w:t>
-      </w:r>
-    </w:p>
-    <w:p>
-      <w:pPr>
-        <w:pStyle w:val="Normal"/>
-        <w:numPr>
-          <w:ilvl w:val="0"/>
-          <w:numId w:val="0"/>
-        </w:numPr>
-        <w:spacing w:lineRule="auto" w:line="240" w:before="200" w:after="0"/>
-        <w:ind w:left="720" w:hanging="0"/>
-        <w:textAlignment w:val="baseline"/>
-        <w:rPr/>
-      </w:pPr>
-      <w:r>
-        <w:rPr>
-          <w:rFonts w:eastAsia="Times New Roman" w:cs="Courier New" w:ascii="Courier New" w:hAnsi="Courier New"/>
-          <w:color w:val="424242"/>
-          <w:sz w:val="20"/>
-          <w:szCs w:val="20"/>
-          <w:lang w:eastAsia="en-GB"/>
-        </w:rPr>
-        <w:t>2. Better understanding of how a honours project works</w:t>
-      </w:r>
-    </w:p>
-    <w:p>
-      <w:pPr>
-        <w:pStyle w:val="Normal"/>
-        <w:numPr>
-          <w:ilvl w:val="0"/>
-          <w:numId w:val="0"/>
-        </w:numPr>
-        <w:spacing w:lineRule="auto" w:line="240" w:before="480" w:after="0"/>
-        <w:outlineLvl w:val="0"/>
-        <w:rPr>
-          <w:rFonts w:ascii="Arial" w:hAnsi="Arial" w:eastAsia="Times New Roman" w:cs="Arial"/>
-          <w:color w:val="424242"/>
-          <w:kern w:val="2"/>
-          <w:sz w:val="28"/>
-          <w:szCs w:val="28"/>
-          <w:lang w:eastAsia="en-GB"/>
-        </w:rPr>
-      </w:pPr>
-      <w:r>
-        <w:rPr>
-          <w:rFonts w:eastAsia="Times New Roman" w:cs="Arial" w:ascii="Arial" w:hAnsi="Arial"/>
-          <w:color w:val="424242"/>
-          <w:kern w:val="2"/>
-          <w:sz w:val="28"/>
-          <w:szCs w:val="28"/>
-          <w:lang w:eastAsia="en-GB"/>
-        </w:rPr>
-        <w:t>NEXT MEETING AGENDA</w:t>
-      </w:r>
-    </w:p>
-    <w:p>
-      <w:pPr>
-        <w:pStyle w:val="ListParagraph"/>
-        <w:numPr>
-          <w:ilvl w:val="0"/>
-          <w:numId w:val="0"/>
-        </w:numPr>
-        <w:ind w:left="5040" w:hanging="0"/>
-        <w:rPr/>
-      </w:pPr>
-      <w:r>
-        <w:rPr/>
-      </w:r>
-    </w:p>
-    <w:p>
-      <w:pPr>
-        <w:pStyle w:val="ListParagraph"/>
-        <w:numPr>
-          <w:ilvl w:val="6"/>
-          <w:numId w:val="3"/>
-        </w:numPr>
-        <w:ind w:hanging="0"/>
-        <w:rPr/>
-      </w:pPr>
-      <w:r>
-        <w:rPr/>
-        <w:t>Come up with my primary objectives</w:t>
-      </w:r>
-    </w:p>
-    <w:p>
-      <w:pPr>
-        <w:pStyle w:val="ListParagraph"/>
-        <w:ind w:hanging="0"/>
-        <w:rPr/>
-      </w:pPr>
-      <w:r>
-        <w:rPr/>
-      </w:r>
-    </w:p>
-    <w:p>
-      <w:pPr>
-        <w:pStyle w:val="Normal"/>
-        <w:spacing w:lineRule="auto" w:line="240" w:before="120" w:after="0"/>
-        <w:rPr/>
-      </w:pPr>
-      <w:r>
-        <w:rPr>
-          <w:rFonts w:eastAsia="Times New Roman" w:cs="Courier New" w:ascii="Courier New" w:hAnsi="Courier New"/>
-          <w:b/>
-          <w:bCs/>
-          <w:color w:val="E31C60"/>
-          <w:lang w:eastAsia="en-GB"/>
-        </w:rPr>
-        <w:t>10</w:t>
-      </w:r>
-      <w:r>
-        <w:rPr>
-          <w:rFonts w:eastAsia="Times New Roman" w:cs="Courier New" w:ascii="Courier New" w:hAnsi="Courier New"/>
-          <w:b/>
-          <w:bCs/>
-          <w:color w:val="E31C60"/>
-          <w:lang w:eastAsia="en-GB"/>
-        </w:rPr>
-        <w:t xml:space="preserve"> </w:t>
-      </w:r>
-      <w:r>
-        <w:rPr>
-          <w:rFonts w:eastAsia="Times New Roman" w:cs="Courier New" w:ascii="Courier New" w:hAnsi="Courier New"/>
-          <w:b/>
-          <w:bCs/>
-          <w:color w:val="E31C60"/>
-          <w:lang w:eastAsia="en-GB"/>
-        </w:rPr>
-        <w:t>NOVEMBER</w:t>
-      </w:r>
-      <w:r>
-        <w:rPr>
-          <w:rFonts w:eastAsia="Times New Roman" w:cs="Courier New" w:ascii="Courier New" w:hAnsi="Courier New"/>
-          <w:b/>
-          <w:bCs/>
-          <w:color w:val="E31C60"/>
-          <w:lang w:eastAsia="en-GB"/>
-        </w:rPr>
-        <w:t xml:space="preserve"> 2020 / </w:t>
-      </w:r>
-      <w:r>
-        <w:rPr>
-          <w:rFonts w:eastAsia="Times New Roman" w:cs="Courier New" w:ascii="Courier New" w:hAnsi="Courier New"/>
-          <w:b/>
-          <w:bCs/>
-          <w:color w:val="E31C60"/>
-          <w:lang w:eastAsia="en-GB"/>
-        </w:rPr>
-        <w:t>2</w:t>
-      </w:r>
-      <w:r>
-        <w:rPr>
-          <w:rFonts w:eastAsia="Times New Roman" w:cs="Courier New" w:ascii="Courier New" w:hAnsi="Courier New"/>
-          <w:b/>
-          <w:bCs/>
-          <w:color w:val="E31C60"/>
-          <w:lang w:eastAsia="en-GB"/>
-        </w:rPr>
-        <w:t xml:space="preserve">:00 PM till </w:t>
-      </w:r>
-      <w:r>
-        <w:rPr>
-          <w:rFonts w:eastAsia="Times New Roman" w:cs="Courier New" w:ascii="Courier New" w:hAnsi="Courier New"/>
-          <w:b/>
-          <w:bCs/>
-          <w:color w:val="E31C60"/>
-          <w:lang w:eastAsia="en-GB"/>
-        </w:rPr>
-        <w:t>3</w:t>
-      </w:r>
-      <w:r>
-        <w:rPr>
-          <w:rFonts w:eastAsia="Times New Roman" w:cs="Courier New" w:ascii="Courier New" w:hAnsi="Courier New"/>
-          <w:b/>
-          <w:bCs/>
-          <w:color w:val="E31C60"/>
-          <w:lang w:eastAsia="en-GB"/>
-        </w:rPr>
-        <w:t>:</w:t>
-      </w:r>
-      <w:r>
-        <w:rPr>
-          <w:rFonts w:eastAsia="Times New Roman" w:cs="Courier New" w:ascii="Courier New" w:hAnsi="Courier New"/>
-          <w:b/>
-          <w:bCs/>
-          <w:color w:val="E31C60"/>
-          <w:lang w:eastAsia="en-GB"/>
-        </w:rPr>
-        <w:t>0</w:t>
-      </w:r>
-      <w:r>
-        <w:rPr>
-          <w:rFonts w:eastAsia="Times New Roman" w:cs="Courier New" w:ascii="Courier New" w:hAnsi="Courier New"/>
-          <w:b/>
-          <w:bCs/>
-          <w:color w:val="E31C60"/>
-          <w:lang w:eastAsia="en-GB"/>
-        </w:rPr>
-        <w:t>0 PM </w:t>
-      </w:r>
-    </w:p>
-    <w:p>
-      <w:pPr>
-        <w:pStyle w:val="Normal"/>
-        <w:numPr>
-          <w:ilvl w:val="0"/>
-          <w:numId w:val="0"/>
-        </w:numPr>
-        <w:spacing w:lineRule="auto" w:line="240" w:before="480" w:after="0"/>
-        <w:outlineLvl w:val="0"/>
-        <w:rPr/>
-      </w:pPr>
-      <w:r>
-        <w:rPr>
-          <w:rFonts w:eastAsia="Times New Roman" w:cs="Arial" w:ascii="Arial" w:hAnsi="Arial"/>
-          <w:color w:val="424242"/>
-          <w:kern w:val="2"/>
-          <w:sz w:val="28"/>
-          <w:szCs w:val="28"/>
-          <w:lang w:eastAsia="en-GB"/>
-        </w:rPr>
-        <w:t>ATTENDEES</w:t>
-      </w:r>
-    </w:p>
-    <w:p>
-      <w:pPr>
-        <w:pStyle w:val="Normal"/>
-        <w:spacing w:lineRule="auto" w:line="240" w:before="200" w:after="0"/>
-        <w:rPr/>
-      </w:pPr>
-      <w:r>
-        <w:rPr>
-          <w:rFonts w:eastAsia="Times New Roman" w:cs="Courier New" w:ascii="Courier New" w:hAnsi="Courier New"/>
-          <w:color w:val="424242"/>
-          <w:sz w:val="20"/>
-          <w:szCs w:val="20"/>
-          <w:lang w:eastAsia="en-GB"/>
-        </w:rPr>
-        <w:t>Myself and Daniel</w:t>
-      </w:r>
-    </w:p>
-    <w:p>
-      <w:pPr>
-        <w:pStyle w:val="Normal"/>
-        <w:numPr>
-          <w:ilvl w:val="0"/>
-          <w:numId w:val="0"/>
-        </w:numPr>
-        <w:spacing w:lineRule="auto" w:line="240" w:before="480" w:after="0"/>
-        <w:outlineLvl w:val="0"/>
-        <w:rPr/>
-      </w:pPr>
-      <w:r>
-        <w:rPr>
-          <w:rFonts w:eastAsia="Times New Roman" w:cs="Arial" w:ascii="Arial" w:hAnsi="Arial"/>
-          <w:color w:val="424242"/>
-          <w:kern w:val="2"/>
-          <w:sz w:val="28"/>
-          <w:szCs w:val="28"/>
-          <w:lang w:eastAsia="en-GB"/>
-        </w:rPr>
-        <w:t>NOTES</w:t>
-      </w:r>
-    </w:p>
-    <w:p>
-      <w:pPr>
-        <w:pStyle w:val="Normal"/>
-        <w:numPr>
-          <w:ilvl w:val="0"/>
-          <w:numId w:val="0"/>
-        </w:numPr>
-        <w:spacing w:lineRule="auto" w:line="240" w:before="320" w:after="0"/>
-        <w:outlineLvl w:val="1"/>
-        <w:rPr/>
-      </w:pPr>
-      <w:r>
-        <w:rPr>
-          <w:rFonts w:eastAsia="Times New Roman" w:cs="Courier New" w:ascii="Courier New" w:hAnsi="Courier New"/>
-          <w:b/>
-          <w:bCs/>
-          <w:color w:val="E31C60"/>
-          <w:lang w:eastAsia="en-GB"/>
-        </w:rPr>
-        <w:t>Talking Points</w:t>
-      </w:r>
-    </w:p>
-    <w:p>
-      <w:pPr>
-        <w:pStyle w:val="Normal"/>
-        <w:numPr>
-          <w:ilvl w:val="0"/>
-          <w:numId w:val="0"/>
-        </w:numPr>
-        <w:spacing w:lineRule="auto" w:line="240" w:before="320" w:after="0"/>
-        <w:outlineLvl w:val="1"/>
-        <w:rPr/>
-      </w:pPr>
-      <w:r>
-        <w:rPr>
-          <w:rFonts w:eastAsia="Times New Roman" w:cs="Courier New" w:ascii="Courier New" w:hAnsi="Courier New"/>
-          <w:b/>
-          <w:bCs/>
-          <w:color w:val="E31C60"/>
-          <w:sz w:val="20"/>
-          <w:szCs w:val="20"/>
-          <w:lang w:eastAsia="en-GB"/>
-        </w:rPr>
-        <w:tab/>
-      </w:r>
-      <w:r>
-        <w:rPr>
-          <w:rFonts w:eastAsia="Times New Roman" w:cs="Courier New" w:ascii="Courier New" w:hAnsi="Courier New"/>
-          <w:color w:val="424242"/>
-          <w:sz w:val="20"/>
-          <w:szCs w:val="20"/>
-          <w:lang w:eastAsia="en-GB"/>
-        </w:rPr>
-        <w:t xml:space="preserve">1. </w:t>
-      </w:r>
-      <w:r>
-        <w:rPr>
-          <w:rFonts w:eastAsia="Times New Roman" w:cs="Courier New" w:ascii="Courier New" w:hAnsi="Courier New"/>
-          <w:color w:val="424242"/>
-          <w:sz w:val="20"/>
-          <w:szCs w:val="20"/>
-          <w:lang w:eastAsia="en-GB"/>
-        </w:rPr>
-        <w:t>Existing Products</w:t>
-      </w:r>
-    </w:p>
-    <w:p>
-      <w:pPr>
-        <w:pStyle w:val="Normal"/>
-        <w:numPr>
-          <w:ilvl w:val="0"/>
-          <w:numId w:val="0"/>
-        </w:numPr>
-        <w:spacing w:lineRule="auto" w:line="240" w:before="200" w:after="0"/>
-        <w:ind w:left="720" w:hanging="0"/>
-        <w:textAlignment w:val="baseline"/>
-        <w:rPr/>
-      </w:pPr>
-      <w:r>
-        <w:rPr>
-          <w:rFonts w:eastAsia="Times New Roman" w:cs="Courier New" w:ascii="Courier New" w:hAnsi="Courier New"/>
-          <w:color w:val="424242"/>
-          <w:sz w:val="20"/>
-          <w:szCs w:val="20"/>
-          <w:lang w:eastAsia="en-GB"/>
-        </w:rPr>
-        <w:t xml:space="preserve">2. </w:t>
-      </w:r>
-      <w:r>
-        <w:rPr>
-          <w:rFonts w:eastAsia="Times New Roman" w:cs="Courier New" w:ascii="Courier New" w:hAnsi="Courier New"/>
-          <w:color w:val="424242"/>
-          <w:sz w:val="20"/>
-          <w:szCs w:val="20"/>
-          <w:lang w:eastAsia="en-GB"/>
-        </w:rPr>
-        <w:t>prediction algorithms</w:t>
-      </w:r>
-    </w:p>
-    <w:p>
-      <w:pPr>
-        <w:pStyle w:val="Normal"/>
-        <w:numPr>
-          <w:ilvl w:val="0"/>
-          <w:numId w:val="0"/>
-        </w:numPr>
-        <w:spacing w:lineRule="auto" w:line="240" w:before="200" w:after="0"/>
-        <w:ind w:left="720" w:hanging="0"/>
-        <w:textAlignment w:val="baseline"/>
-        <w:rPr/>
-      </w:pPr>
-      <w:r>
-        <w:rPr>
-          <w:rFonts w:eastAsia="Times New Roman" w:cs="Courier New" w:ascii="Courier New" w:hAnsi="Courier New"/>
-          <w:color w:val="424242"/>
-          <w:sz w:val="20"/>
-          <w:szCs w:val="20"/>
-          <w:lang w:eastAsia="en-GB"/>
-        </w:rPr>
-        <w:t xml:space="preserve">3. </w:t>
-      </w:r>
-      <w:r>
-        <w:rPr>
-          <w:rFonts w:eastAsia="Times New Roman" w:cs="Courier New" w:ascii="Courier New" w:hAnsi="Courier New"/>
-          <w:color w:val="424242"/>
-          <w:sz w:val="20"/>
-          <w:szCs w:val="20"/>
-          <w:lang w:eastAsia="en-GB"/>
-        </w:rPr>
-        <w:t>Google scholar</w:t>
-      </w:r>
-    </w:p>
-    <w:p>
-      <w:pPr>
-        <w:pStyle w:val="Normal"/>
-        <w:numPr>
-          <w:ilvl w:val="0"/>
-          <w:numId w:val="0"/>
-        </w:numPr>
-        <w:spacing w:lineRule="auto" w:line="240" w:before="200" w:after="0"/>
-        <w:ind w:left="720" w:hanging="0"/>
-        <w:textAlignment w:val="baseline"/>
-        <w:rPr/>
-      </w:pPr>
-      <w:r>
-        <w:rPr>
-          <w:rFonts w:eastAsia="Times New Roman" w:cs="Courier New" w:ascii="Courier New" w:hAnsi="Courier New"/>
-          <w:color w:val="424242"/>
-          <w:sz w:val="20"/>
-          <w:szCs w:val="20"/>
-          <w:lang w:eastAsia="en-GB"/>
-        </w:rPr>
-        <w:t xml:space="preserve">4. </w:t>
-      </w:r>
-      <w:r>
-        <w:rPr>
-          <w:rFonts w:eastAsia="Times New Roman" w:cs="Courier New" w:ascii="Courier New" w:hAnsi="Courier New"/>
-          <w:color w:val="424242"/>
-          <w:sz w:val="20"/>
-          <w:szCs w:val="20"/>
-          <w:lang w:eastAsia="en-GB"/>
-        </w:rPr>
-        <w:t>Moneyball</w:t>
-      </w:r>
-    </w:p>
-    <w:p>
-      <w:pPr>
-        <w:pStyle w:val="Normal"/>
-        <w:numPr>
-          <w:ilvl w:val="0"/>
-          <w:numId w:val="0"/>
-        </w:numPr>
-        <w:spacing w:lineRule="auto" w:line="240" w:before="320" w:after="0"/>
-        <w:outlineLvl w:val="1"/>
-        <w:rPr/>
-      </w:pPr>
-      <w:r>
-        <w:rPr>
-          <w:rFonts w:eastAsia="Times New Roman" w:cs="Arial" w:ascii="Arial" w:hAnsi="Arial"/>
-          <w:color w:val="424242"/>
-          <w:kern w:val="2"/>
-          <w:sz w:val="28"/>
-          <w:szCs w:val="28"/>
-          <w:lang w:eastAsia="en-GB"/>
-        </w:rPr>
-        <w:t>TAKE AWAYS</w:t>
-      </w:r>
-    </w:p>
-    <w:p>
-      <w:pPr>
-        <w:pStyle w:val="Normal"/>
-        <w:numPr>
-          <w:ilvl w:val="0"/>
-          <w:numId w:val="0"/>
-        </w:numPr>
-        <w:spacing w:lineRule="auto" w:line="240" w:before="200" w:after="0"/>
-        <w:ind w:left="720" w:hanging="0"/>
-        <w:textAlignment w:val="baseline"/>
-        <w:rPr/>
-      </w:pPr>
-      <w:r>
-        <w:rPr>
-          <w:rFonts w:eastAsia="Times New Roman" w:cs="Courier New" w:ascii="Courier New" w:hAnsi="Courier New"/>
-          <w:color w:val="424242"/>
-          <w:sz w:val="20"/>
-          <w:szCs w:val="20"/>
-          <w:lang w:eastAsia="en-GB"/>
-        </w:rPr>
-        <w:t xml:space="preserve">1. </w:t>
-      </w:r>
-      <w:r>
-        <w:rPr>
-          <w:rFonts w:eastAsia="Times New Roman" w:cs="Courier New" w:ascii="Courier New" w:hAnsi="Courier New"/>
-          <w:color w:val="424242"/>
-          <w:sz w:val="20"/>
-          <w:szCs w:val="20"/>
-          <w:lang w:eastAsia="en-GB"/>
-        </w:rPr>
-        <w:t xml:space="preserve">Use google scholar and </w:t>
+        <w:t xml:space="preserve">1. Use google scholar and </w:t>
       </w:r>
       <w:r>
         <w:rPr>
@@ -1370,17 +1148,7 @@
           <w:szCs w:val="20"/>
           <w:lang w:eastAsia="en-GB"/>
         </w:rPr>
-        <w:t xml:space="preserve">2. </w:t>
-      </w:r>
-      <w:r>
-        <w:rPr>
-          <w:rFonts w:eastAsia="Times New Roman" w:cs="Courier New" w:ascii="Courier New" w:hAnsi="Courier New"/>
-          <w:color w:val="424242"/>
-          <w:sz w:val="20"/>
-          <w:szCs w:val="20"/>
-          <w:lang w:eastAsia="en-GB"/>
-        </w:rPr>
-        <w:t>We found a few potential good papers to look at</w:t>
+        <w:t>2. We found a few potential good papers to look at</w:t>
       </w:r>
     </w:p>
     <w:p>
@@ -1403,17 +1171,7 @@
           <w:szCs w:val="20"/>
           <w:lang w:eastAsia="en-GB"/>
         </w:rPr>
-        <w:t xml:space="preserve">3. </w:t>
-      </w:r>
-      <w:r>
-        <w:rPr>
-          <w:rFonts w:eastAsia="Times New Roman" w:cs="Courier New" w:ascii="Courier New" w:hAnsi="Courier New"/>
-          <w:color w:val="424242"/>
-          <w:sz w:val="20"/>
-          <w:szCs w:val="20"/>
-          <w:lang w:eastAsia="en-GB"/>
-        </w:rPr>
-        <w:t>Learned about the Constraint Satisfaction Problem</w:t>
+        <w:t>3. Learned about the Constraint Satisfaction Problem</w:t>
       </w:r>
     </w:p>
     <w:p>
@@ -1436,7 +1194,7 @@
           <w:szCs w:val="28"/>
           <w:lang w:eastAsia="en-GB"/>
         </w:rPr>
-        <w:t>NEXT MEETING AGENDA</w:t>
+        <w:t>NEXT MEETING AGENDA (not for group meeting but the one after)</w:t>
       </w:r>
     </w:p>
     <w:p>
@@ -1460,12 +1218,298 @@
           <w:ilvl w:val="0"/>
           <w:numId w:val="0"/>
         </w:numPr>
+        <w:ind w:left="720" w:hanging="0"/>
+        <w:rPr/>
+      </w:pPr>
+      <w:r>
+        <w:rPr/>
+        <w:t xml:space="preserve">1. </w:t>
+        <w:tab/>
+        <w:t xml:space="preserve">Comeback with other FPL app functions research. </w:t>
+      </w:r>
+    </w:p>
+    <w:p>
+      <w:pPr>
+        <w:pStyle w:val="ListParagraph"/>
+        <w:numPr>
+          <w:ilvl w:val="0"/>
+          <w:numId w:val="0"/>
+        </w:numPr>
+        <w:spacing w:before="0" w:after="160"/>
+        <w:ind w:left="720" w:hanging="0"/>
+        <w:contextualSpacing/>
+        <w:rPr/>
+      </w:pPr>
+      <w:r>
+        <w:rPr/>
+        <w:t xml:space="preserve">2. </w:t>
+        <w:tab/>
+        <w:t>Algorithm research</w:t>
+      </w:r>
+    </w:p>
+    <w:p>
+      <w:pPr>
+        <w:pStyle w:val="ListParagraph"/>
+        <w:numPr>
+          <w:ilvl w:val="0"/>
+          <w:numId w:val="0"/>
+        </w:numPr>
+        <w:spacing w:before="0" w:after="160"/>
+        <w:ind w:left="720" w:hanging="0"/>
+        <w:contextualSpacing/>
+        <w:rPr/>
+      </w:pPr>
+      <w:r>
+        <w:rPr/>
+      </w:r>
+    </w:p>
+    <w:p>
+      <w:pPr>
+        <w:pStyle w:val="Normal"/>
+        <w:spacing w:lineRule="auto" w:line="240" w:before="120" w:after="0"/>
+        <w:rPr/>
+      </w:pPr>
+      <w:r>
+        <w:rPr>
+          <w:rFonts w:eastAsia="Times New Roman" w:cs="Courier New" w:ascii="Courier New" w:hAnsi="Courier New"/>
+          <w:b/>
+          <w:bCs/>
+          <w:color w:val="E31C60"/>
+          <w:lang w:eastAsia="en-GB"/>
+        </w:rPr>
+        <w:t>1</w:t>
+      </w:r>
+      <w:r>
+        <w:rPr>
+          <w:rFonts w:eastAsia="Times New Roman" w:cs="Courier New" w:ascii="Courier New" w:hAnsi="Courier New"/>
+          <w:b/>
+          <w:bCs/>
+          <w:color w:val="E31C60"/>
+          <w:lang w:eastAsia="en-GB"/>
+        </w:rPr>
+        <w:t>9</w:t>
+      </w:r>
+      <w:r>
+        <w:rPr>
+          <w:rFonts w:eastAsia="Times New Roman" w:cs="Courier New" w:ascii="Courier New" w:hAnsi="Courier New"/>
+          <w:b/>
+          <w:bCs/>
+          <w:color w:val="E31C60"/>
+          <w:lang w:eastAsia="en-GB"/>
+        </w:rPr>
+        <w:t xml:space="preserve"> NOVEMBER 2020 / 2:00 PM till 3:00 PM</w:t>
+      </w:r>
+    </w:p>
+    <w:p>
+      <w:pPr>
+        <w:pStyle w:val="Normal"/>
+        <w:numPr>
+          <w:ilvl w:val="0"/>
+          <w:numId w:val="0"/>
+        </w:numPr>
+        <w:spacing w:lineRule="auto" w:line="240" w:before="480" w:after="0"/>
+        <w:outlineLvl w:val="0"/>
+        <w:rPr/>
+      </w:pPr>
+      <w:r>
+        <w:rPr>
+          <w:rFonts w:eastAsia="Times New Roman" w:cs="Arial" w:ascii="Arial" w:hAnsi="Arial"/>
+          <w:color w:val="424242"/>
+          <w:kern w:val="2"/>
+          <w:sz w:val="28"/>
+          <w:szCs w:val="28"/>
+          <w:lang w:eastAsia="en-GB"/>
+        </w:rPr>
+        <w:t>ATTENDEES</w:t>
+      </w:r>
+    </w:p>
+    <w:p>
+      <w:pPr>
+        <w:pStyle w:val="Normal"/>
+        <w:spacing w:lineRule="auto" w:line="240" w:before="200" w:after="0"/>
+        <w:rPr/>
+      </w:pPr>
+      <w:r>
+        <w:rPr>
+          <w:rFonts w:eastAsia="Times New Roman" w:cs="Courier New" w:ascii="Courier New" w:hAnsi="Courier New"/>
+          <w:color w:val="424242"/>
+          <w:sz w:val="20"/>
+          <w:szCs w:val="20"/>
+          <w:lang w:eastAsia="en-GB"/>
+        </w:rPr>
+        <w:t>All UXd staff and pupils</w:t>
+      </w:r>
+    </w:p>
+    <w:p>
+      <w:pPr>
+        <w:pStyle w:val="Normal"/>
+        <w:numPr>
+          <w:ilvl w:val="0"/>
+          <w:numId w:val="0"/>
+        </w:numPr>
+        <w:spacing w:lineRule="auto" w:line="240" w:before="480" w:after="0"/>
+        <w:outlineLvl w:val="0"/>
+        <w:rPr/>
+      </w:pPr>
+      <w:r>
+        <w:rPr>
+          <w:rFonts w:eastAsia="Times New Roman" w:cs="Arial" w:ascii="Arial" w:hAnsi="Arial"/>
+          <w:color w:val="424242"/>
+          <w:kern w:val="2"/>
+          <w:sz w:val="28"/>
+          <w:szCs w:val="28"/>
+          <w:lang w:eastAsia="en-GB"/>
+        </w:rPr>
+        <w:t>NOTES</w:t>
+      </w:r>
+    </w:p>
+    <w:p>
+      <w:pPr>
+        <w:pStyle w:val="Normal"/>
+        <w:numPr>
+          <w:ilvl w:val="0"/>
+          <w:numId w:val="0"/>
+        </w:numPr>
+        <w:spacing w:lineRule="auto" w:line="240" w:before="320" w:after="0"/>
+        <w:outlineLvl w:val="1"/>
+        <w:rPr/>
+      </w:pPr>
+      <w:r>
+        <w:rPr>
+          <w:rFonts w:eastAsia="Times New Roman" w:cs="Courier New" w:ascii="Courier New" w:hAnsi="Courier New"/>
+          <w:b/>
+          <w:bCs/>
+          <w:color w:val="E31C60"/>
+          <w:lang w:eastAsia="en-GB"/>
+        </w:rPr>
+        <w:t>Talking Points</w:t>
+      </w:r>
+    </w:p>
+    <w:p>
+      <w:pPr>
+        <w:pStyle w:val="Normal"/>
+        <w:numPr>
+          <w:ilvl w:val="0"/>
+          <w:numId w:val="0"/>
+        </w:numPr>
+        <w:spacing w:lineRule="auto" w:line="240" w:before="320" w:after="0"/>
+        <w:outlineLvl w:val="1"/>
+        <w:rPr/>
+      </w:pPr>
+      <w:r>
+        <w:rPr>
+          <w:rFonts w:eastAsia="Times New Roman" w:cs="Courier New" w:ascii="Courier New" w:hAnsi="Courier New"/>
+          <w:color w:val="424242"/>
+          <w:sz w:val="20"/>
+          <w:szCs w:val="20"/>
+          <w:lang w:eastAsia="en-GB"/>
+        </w:rPr>
+        <w:t>1. The Uxd staff disscussed the risk and ethics form we were to complete</w:t>
+      </w:r>
+    </w:p>
+    <w:p>
+      <w:pPr>
+        <w:pStyle w:val="Normal"/>
+        <w:numPr>
+          <w:ilvl w:val="0"/>
+          <w:numId w:val="0"/>
+        </w:numPr>
+        <w:spacing w:lineRule="auto" w:line="240" w:before="320" w:after="0"/>
+        <w:outlineLvl w:val="1"/>
+        <w:rPr/>
+      </w:pPr>
+      <w:r>
+        <w:rPr>
+          <w:rFonts w:eastAsia="Times New Roman" w:cs="Courier New" w:ascii="Courier New" w:hAnsi="Courier New"/>
+          <w:color w:val="424242"/>
+          <w:sz w:val="20"/>
+          <w:szCs w:val="20"/>
+          <w:lang w:eastAsia="en-GB"/>
+        </w:rPr>
+        <w:t>2. worked through a sample project (https://docs.google.com/document/d/1kTRDiFqit8fHaPFgFJJ6dZClBsFiKFezmX97VAxK6qg/edit#heading=h.d9l0clpuwazp)</w:t>
+      </w:r>
+    </w:p>
+    <w:p>
+      <w:pPr>
+        <w:pStyle w:val="Normal"/>
+        <w:numPr>
+          <w:ilvl w:val="0"/>
+          <w:numId w:val="0"/>
+        </w:numPr>
+        <w:spacing w:lineRule="auto" w:line="240" w:before="320" w:after="0"/>
+        <w:outlineLvl w:val="1"/>
+        <w:rPr/>
+      </w:pPr>
+      <w:r>
+        <w:rPr>
+          <w:rFonts w:eastAsia="Times New Roman" w:cs="Arial" w:ascii="Arial" w:hAnsi="Arial"/>
+          <w:color w:val="424242"/>
+          <w:kern w:val="2"/>
+          <w:sz w:val="28"/>
+          <w:szCs w:val="28"/>
+          <w:lang w:eastAsia="en-GB"/>
+        </w:rPr>
+        <w:t>TAKE AWAYS</w:t>
+      </w:r>
+    </w:p>
+    <w:p>
+      <w:pPr>
+        <w:pStyle w:val="Normal"/>
+        <w:numPr>
+          <w:ilvl w:val="0"/>
+          <w:numId w:val="0"/>
+        </w:numPr>
+        <w:spacing w:lineRule="auto" w:line="240" w:before="200" w:after="0"/>
+        <w:ind w:left="720" w:hanging="0"/>
+        <w:textAlignment w:val="baseline"/>
+        <w:rPr/>
+      </w:pPr>
+      <w:r>
+        <w:rPr>
+          <w:rFonts w:eastAsia="Times New Roman" w:cs="Courier New" w:ascii="Courier New" w:hAnsi="Courier New"/>
+          <w:color w:val="424242"/>
+          <w:sz w:val="20"/>
+          <w:szCs w:val="20"/>
+          <w:lang w:eastAsia="en-GB"/>
+        </w:rPr>
+        <w:t>1. Better understanding of ethics and risk forms</w:t>
+      </w:r>
+    </w:p>
+    <w:p>
+      <w:pPr>
+        <w:pStyle w:val="Normal"/>
+        <w:numPr>
+          <w:ilvl w:val="0"/>
+          <w:numId w:val="0"/>
+        </w:numPr>
+        <w:spacing w:lineRule="auto" w:line="240" w:before="480" w:after="0"/>
+        <w:outlineLvl w:val="0"/>
+        <w:rPr/>
+      </w:pPr>
+      <w:r>
+        <w:rPr>
+          <w:rFonts w:eastAsia="Times New Roman" w:cs="Arial" w:ascii="Arial" w:hAnsi="Arial"/>
+          <w:color w:val="424242"/>
+          <w:kern w:val="2"/>
+          <w:sz w:val="28"/>
+          <w:szCs w:val="28"/>
+          <w:lang w:eastAsia="en-GB"/>
+        </w:rPr>
+        <w:t>NEXT MEETING AGENDA / work to have done</w:t>
+      </w:r>
+    </w:p>
+    <w:p>
+      <w:pPr>
+        <w:pStyle w:val="ListParagraph"/>
+        <w:numPr>
+          <w:ilvl w:val="0"/>
+          <w:numId w:val="0"/>
+        </w:numPr>
         <w:ind w:left="5040" w:hanging="0"/>
         <w:rPr/>
       </w:pPr>
       <w:r>
         <w:rPr/>
-        <w:t xml:space="preserve">1. Comeback with other FPL app functions research. </w:t>
       </w:r>
     </w:p>
     <w:p>
@@ -1475,14 +1519,367 @@
           <w:ilvl w:val="0"/>
           <w:numId w:val="0"/>
         </w:numPr>
+        <w:ind w:left="720" w:hanging="0"/>
+        <w:rPr>
+          <w:b w:val="false"/>
+          <w:b w:val="false"/>
+          <w:bCs w:val="false"/>
+        </w:rPr>
+      </w:pPr>
+      <w:r>
+        <w:rPr>
+          <w:b w:val="false"/>
+          <w:bCs w:val="false"/>
+        </w:rPr>
+        <w:t>N/A</w:t>
+      </w:r>
+    </w:p>
+    <w:p>
+      <w:pPr>
+        <w:pStyle w:val="ListParagraph"/>
+        <w:numPr>
+          <w:ilvl w:val="0"/>
+          <w:numId w:val="0"/>
+        </w:numPr>
+        <w:ind w:left="720" w:hanging="0"/>
+        <w:rPr>
+          <w:b w:val="false"/>
+          <w:b w:val="false"/>
+          <w:bCs w:val="false"/>
+        </w:rPr>
+      </w:pPr>
+      <w:r>
+        <w:rPr>
+          <w:b w:val="false"/>
+          <w:bCs w:val="false"/>
+        </w:rPr>
+      </w:r>
+    </w:p>
+    <w:p>
+      <w:pPr>
+        <w:pStyle w:val="Normal"/>
+        <w:spacing w:lineRule="auto" w:line="240" w:before="120" w:after="0"/>
+        <w:rPr/>
+      </w:pPr>
+      <w:r>
+        <w:rPr>
+          <w:rFonts w:eastAsia="Times New Roman" w:cs="Courier New" w:ascii="Courier New" w:hAnsi="Courier New"/>
+          <w:b/>
+          <w:bCs/>
+          <w:color w:val="E31C60"/>
+          <w:lang w:eastAsia="en-GB"/>
+        </w:rPr>
+        <w:t>24 NOVEMBER 2020 / 2:00 PM till 3:00 PM </w:t>
+      </w:r>
+    </w:p>
+    <w:p>
+      <w:pPr>
+        <w:pStyle w:val="Normal"/>
+        <w:numPr>
+          <w:ilvl w:val="0"/>
+          <w:numId w:val="0"/>
+        </w:numPr>
+        <w:spacing w:lineRule="auto" w:line="240" w:before="480" w:after="0"/>
+        <w:outlineLvl w:val="0"/>
+        <w:rPr/>
+      </w:pPr>
+      <w:r>
+        <w:rPr>
+          <w:rFonts w:eastAsia="Times New Roman" w:cs="Arial" w:ascii="Arial" w:hAnsi="Arial"/>
+          <w:color w:val="424242"/>
+          <w:kern w:val="2"/>
+          <w:sz w:val="28"/>
+          <w:szCs w:val="28"/>
+          <w:lang w:eastAsia="en-GB"/>
+        </w:rPr>
+        <w:t>ATTENDEES</w:t>
+      </w:r>
+    </w:p>
+    <w:p>
+      <w:pPr>
+        <w:pStyle w:val="Normal"/>
+        <w:spacing w:lineRule="auto" w:line="240" w:before="200" w:after="0"/>
+        <w:rPr/>
+      </w:pPr>
+      <w:r>
+        <w:rPr>
+          <w:rFonts w:eastAsia="Times New Roman" w:cs="Courier New" w:ascii="Courier New" w:hAnsi="Courier New"/>
+          <w:color w:val="424242"/>
+          <w:sz w:val="20"/>
+          <w:szCs w:val="20"/>
+          <w:lang w:eastAsia="en-GB"/>
+        </w:rPr>
+        <w:t>Myself and Daniel</w:t>
+      </w:r>
+    </w:p>
+    <w:p>
+      <w:pPr>
+        <w:pStyle w:val="Normal"/>
+        <w:numPr>
+          <w:ilvl w:val="0"/>
+          <w:numId w:val="0"/>
+        </w:numPr>
+        <w:spacing w:lineRule="auto" w:line="240" w:before="480" w:after="0"/>
+        <w:outlineLvl w:val="0"/>
+        <w:rPr/>
+      </w:pPr>
+      <w:r>
+        <w:rPr>
+          <w:rFonts w:eastAsia="Times New Roman" w:cs="Arial" w:ascii="Arial" w:hAnsi="Arial"/>
+          <w:color w:val="424242"/>
+          <w:kern w:val="2"/>
+          <w:sz w:val="28"/>
+          <w:szCs w:val="28"/>
+          <w:lang w:eastAsia="en-GB"/>
+        </w:rPr>
+        <w:t>NOTES</w:t>
+      </w:r>
+    </w:p>
+    <w:p>
+      <w:pPr>
+        <w:pStyle w:val="Normal"/>
+        <w:numPr>
+          <w:ilvl w:val="0"/>
+          <w:numId w:val="0"/>
+        </w:numPr>
+        <w:spacing w:lineRule="auto" w:line="240" w:before="320" w:after="0"/>
+        <w:outlineLvl w:val="1"/>
+        <w:rPr/>
+      </w:pPr>
+      <w:r>
+        <w:rPr>
+          <w:rFonts w:eastAsia="Times New Roman" w:cs="Courier New" w:ascii="Courier New" w:hAnsi="Courier New"/>
+          <w:b/>
+          <w:bCs/>
+          <w:color w:val="E31C60"/>
+          <w:lang w:eastAsia="en-GB"/>
+        </w:rPr>
+        <w:t>Talking Points</w:t>
+      </w:r>
+    </w:p>
+    <w:p>
+      <w:pPr>
+        <w:pStyle w:val="Normal"/>
+        <w:numPr>
+          <w:ilvl w:val="0"/>
+          <w:numId w:val="0"/>
+        </w:numPr>
+        <w:spacing w:lineRule="auto" w:line="240" w:before="320" w:after="0"/>
+        <w:outlineLvl w:val="1"/>
+        <w:rPr/>
+      </w:pPr>
+      <w:r>
+        <w:rPr>
+          <w:rFonts w:eastAsia="Times New Roman" w:cs="Courier New" w:ascii="Courier New" w:hAnsi="Courier New"/>
+          <w:color w:val="424242"/>
+          <w:sz w:val="20"/>
+          <w:szCs w:val="20"/>
+          <w:lang w:eastAsia="en-GB"/>
+        </w:rPr>
+        <w:t>1. Talked about the product review and literture review I worte up</w:t>
+      </w:r>
+    </w:p>
+    <w:p>
+      <w:pPr>
+        <w:pStyle w:val="Normal"/>
+        <w:numPr>
+          <w:ilvl w:val="0"/>
+          <w:numId w:val="0"/>
+        </w:numPr>
+        <w:spacing w:lineRule="auto" w:line="240" w:before="320" w:after="0"/>
+        <w:outlineLvl w:val="1"/>
+        <w:rPr/>
+      </w:pPr>
+      <w:r>
+        <w:rPr>
+          <w:rFonts w:eastAsia="Times New Roman" w:cs="Courier New" w:ascii="Courier New" w:hAnsi="Courier New"/>
+          <w:color w:val="424242"/>
+          <w:sz w:val="20"/>
+          <w:szCs w:val="20"/>
+          <w:lang w:eastAsia="en-GB"/>
+        </w:rPr>
+        <w:t>2. disscussed prediction algorithm in more detail</w:t>
+      </w:r>
+    </w:p>
+    <w:p>
+      <w:pPr>
+        <w:pStyle w:val="Normal"/>
+        <w:numPr>
+          <w:ilvl w:val="0"/>
+          <w:numId w:val="0"/>
+        </w:numPr>
+        <w:spacing w:lineRule="auto" w:line="240" w:before="320" w:after="0"/>
+        <w:outlineLvl w:val="1"/>
+        <w:rPr/>
+      </w:pPr>
+      <w:r>
+        <w:rPr>
+          <w:rFonts w:eastAsia="Times New Roman" w:cs="Courier New" w:ascii="Courier New" w:hAnsi="Courier New"/>
+          <w:color w:val="424242"/>
+          <w:sz w:val="20"/>
+          <w:szCs w:val="20"/>
+          <w:lang w:eastAsia="en-GB"/>
+        </w:rPr>
+        <w:t>3. user surveys</w:t>
+      </w:r>
+    </w:p>
+    <w:p>
+      <w:pPr>
+        <w:pStyle w:val="Normal"/>
+        <w:numPr>
+          <w:ilvl w:val="0"/>
+          <w:numId w:val="0"/>
+        </w:numPr>
+        <w:spacing w:lineRule="auto" w:line="240" w:before="200" w:after="0"/>
+        <w:ind w:left="720" w:hanging="0"/>
+        <w:textAlignment w:val="baseline"/>
+        <w:rPr>
+          <w:rFonts w:ascii="Courier New" w:hAnsi="Courier New" w:eastAsia="Times New Roman" w:cs="Courier New"/>
+          <w:color w:val="424242"/>
+          <w:sz w:val="20"/>
+          <w:szCs w:val="20"/>
+          <w:lang w:eastAsia="en-GB"/>
+        </w:rPr>
+      </w:pPr>
+      <w:r>
+        <w:rPr>
+          <w:rFonts w:eastAsia="Times New Roman" w:cs="Courier New" w:ascii="Courier New" w:hAnsi="Courier New"/>
+          <w:color w:val="424242"/>
+          <w:sz w:val="20"/>
+          <w:szCs w:val="20"/>
+          <w:lang w:eastAsia="en-GB"/>
+        </w:rPr>
+      </w:r>
+    </w:p>
+    <w:p>
+      <w:pPr>
+        <w:pStyle w:val="Normal"/>
+        <w:numPr>
+          <w:ilvl w:val="0"/>
+          <w:numId w:val="0"/>
+        </w:numPr>
+        <w:spacing w:lineRule="auto" w:line="240" w:before="320" w:after="0"/>
+        <w:outlineLvl w:val="1"/>
+        <w:rPr/>
+      </w:pPr>
+      <w:r>
+        <w:rPr>
+          <w:rFonts w:eastAsia="Times New Roman" w:cs="Arial" w:ascii="Arial" w:hAnsi="Arial"/>
+          <w:color w:val="424242"/>
+          <w:kern w:val="2"/>
+          <w:sz w:val="28"/>
+          <w:szCs w:val="28"/>
+          <w:lang w:eastAsia="en-GB"/>
+        </w:rPr>
+        <w:t>TAKE AWAYS</w:t>
+      </w:r>
+    </w:p>
+    <w:p>
+      <w:pPr>
+        <w:pStyle w:val="Normal"/>
+        <w:numPr>
+          <w:ilvl w:val="0"/>
+          <w:numId w:val="0"/>
+        </w:numPr>
+        <w:spacing w:lineRule="auto" w:line="240" w:before="200" w:after="0"/>
+        <w:ind w:left="720" w:hanging="0"/>
+        <w:textAlignment w:val="baseline"/>
+        <w:rPr/>
+      </w:pPr>
+      <w:r>
+        <w:rPr>
+          <w:rFonts w:eastAsia="Times New Roman" w:cs="Courier New" w:ascii="Courier New" w:hAnsi="Courier New"/>
+          <w:color w:val="424242"/>
+          <w:sz w:val="20"/>
+          <w:szCs w:val="20"/>
+          <w:lang w:eastAsia="en-GB"/>
+        </w:rPr>
+        <w:t>1. some really good resources for statistic (for my algorithm)</w:t>
+      </w:r>
+    </w:p>
+    <w:p>
+      <w:pPr>
+        <w:pStyle w:val="Normal"/>
+        <w:numPr>
+          <w:ilvl w:val="0"/>
+          <w:numId w:val="0"/>
+        </w:numPr>
+        <w:spacing w:lineRule="auto" w:line="240" w:before="200" w:after="0"/>
+        <w:ind w:left="720" w:hanging="0"/>
+        <w:textAlignment w:val="baseline"/>
+        <w:rPr/>
+      </w:pPr>
+      <w:r>
+        <w:rPr>
+          <w:rFonts w:eastAsia="Times New Roman" w:cs="Courier New" w:ascii="Courier New" w:hAnsi="Courier New"/>
+          <w:color w:val="424242"/>
+          <w:sz w:val="20"/>
+          <w:szCs w:val="20"/>
+          <w:lang w:eastAsia="en-GB"/>
+        </w:rPr>
+        <w:t>2. small changes to reviews</w:t>
+      </w:r>
+    </w:p>
+    <w:p>
+      <w:pPr>
+        <w:pStyle w:val="Normal"/>
+        <w:numPr>
+          <w:ilvl w:val="0"/>
+          <w:numId w:val="0"/>
+        </w:numPr>
+        <w:spacing w:lineRule="auto" w:line="240" w:before="480" w:after="0"/>
+        <w:outlineLvl w:val="0"/>
+        <w:rPr/>
+      </w:pPr>
+      <w:r>
+        <w:rPr>
+          <w:rFonts w:eastAsia="Times New Roman" w:cs="Arial" w:ascii="Arial" w:hAnsi="Arial"/>
+          <w:color w:val="424242"/>
+          <w:kern w:val="2"/>
+          <w:sz w:val="28"/>
+          <w:szCs w:val="28"/>
+          <w:lang w:eastAsia="en-GB"/>
+        </w:rPr>
+        <w:t xml:space="preserve">NEXT MEETING AGENDA / work to have done </w:t>
+      </w:r>
+    </w:p>
+    <w:p>
+      <w:pPr>
+        <w:pStyle w:val="ListParagraph"/>
+        <w:numPr>
+          <w:ilvl w:val="0"/>
+          <w:numId w:val="0"/>
+        </w:numPr>
+        <w:ind w:left="5040" w:hanging="0"/>
+        <w:rPr/>
+      </w:pPr>
+      <w:r>
+        <w:rPr/>
+      </w:r>
+    </w:p>
+    <w:p>
+      <w:pPr>
+        <w:pStyle w:val="ListParagraph"/>
+        <w:numPr>
+          <w:ilvl w:val="0"/>
+          <w:numId w:val="0"/>
+        </w:numPr>
         <w:spacing w:before="0" w:after="160"/>
-        <w:ind w:left="5040" w:hanging="0"/>
+        <w:ind w:left="720" w:hanging="0"/>
         <w:contextualSpacing/>
         <w:rPr/>
       </w:pPr>
       <w:r>
         <w:rPr/>
-        <w:t>2. Algorithm research</w:t>
+        <w:t xml:space="preserve">1. </w:t>
+        <w:tab/>
+      </w:r>
+      <w:r>
+        <w:rPr>
+          <w:b w:val="false"/>
+          <w:bCs w:val="false"/>
+        </w:rPr>
+        <w:t>Mock Questionaire</w:t>
       </w:r>
     </w:p>
     <w:sectPr>
@@ -1921,7 +2318,6 @@
     <w:rPrDefault>
       <w:rPr>
         <w:rFonts w:ascii="Calibri" w:hAnsi="Calibri" w:eastAsia="Calibri" w:cs="" w:asciiTheme="minorHAnsi" w:cstheme="minorBidi" w:eastAsiaTheme="minorHAnsi" w:hAnsiTheme="minorHAnsi"/>
-        <w:sz w:val="22"/>
         <w:szCs w:val="22"/>
         <w:lang w:val="en-GB" w:eastAsia="en-US" w:bidi="ar-SA"/>
       </w:rPr>
@@ -2467,6 +2863,24 @@
       <w:sz w:val="20"/>
     </w:rPr>
   </w:style>
+  <w:style w:type="character" w:styleId="ListLabel20">
+    <w:name w:val="ListLabel 20"/>
+    <w:qFormat/>
+    <w:rPr>
+      <w:rFonts w:eastAsia="Times New Roman" w:cs="Courier New"/>
+      <w:color w:val="424242"/>
+      <w:sz w:val="20"/>
+    </w:rPr>
+  </w:style>
+  <w:style w:type="character" w:styleId="ListLabel21">
+    <w:name w:val="ListLabel 21"/>
+    <w:qFormat/>
+    <w:rPr>
+      <w:rFonts w:eastAsia="Times New Roman" w:cs="Courier New"/>
+      <w:color w:val="424242"/>
+      <w:sz w:val="20"/>
+    </w:rPr>
+  </w:style>
   <w:style w:type="paragraph" w:styleId="Heading">
     <w:name w:val="Heading"/>
     <w:basedOn w:val="Normal"/>

</xml_diff>